<commit_message>
Paper modified and submitted to the journals. (with Word version)
</commit_message>
<xml_diff>
--- a/Highlights.docx
+++ b/Highlights.docx
@@ -54,42 +54,8 @@
           <w:szCs w:val="32"/>
         </w:rPr>
       </w:pPr>
-      <w:r>
-        <w:rPr>
-          <w:rFonts w:ascii="Times" w:hAnsi="Times" w:cs="Times"/>
-          <w:color w:val="000000"/>
-          <w:kern w:val="0"/>
-          <w:sz w:val="32"/>
-          <w:szCs w:val="32"/>
-        </w:rPr>
-        <w:t>A new layout scheme of dish-Stirling system was proposed.</w:t>
-      </w:r>
-    </w:p>
-    <w:p>
-      <w:pPr>
-        <w:widowControl/>
-        <w:numPr>
-          <w:ilvl w:val="0"/>
-          <w:numId w:val="1"/>
-        </w:numPr>
-        <w:tabs>
-          <w:tab w:val="left" w:pos="220"/>
-          <w:tab w:val="left" w:pos="720"/>
-        </w:tabs>
-        <w:autoSpaceDE w:val="0"/>
-        <w:autoSpaceDN w:val="0"/>
-        <w:adjustRightInd w:val="0"/>
-        <w:spacing w:after="320" w:line="360" w:lineRule="atLeast"/>
-        <w:ind w:hanging="720"/>
-        <w:jc w:val="left"/>
-        <w:rPr>
-          <w:rFonts w:ascii="Times" w:hAnsi="Times" w:cs="Times"/>
-          <w:color w:val="000000"/>
-          <w:kern w:val="0"/>
-          <w:sz w:val="32"/>
-          <w:szCs w:val="32"/>
-        </w:rPr>
-      </w:pPr>
+      <w:bookmarkStart w:id="0" w:name="_GoBack"/>
+      <w:bookmarkEnd w:id="0"/>
       <w:r>
         <w:rPr>
           <w:rFonts w:ascii="Times" w:hAnsi="Times" w:cs="Times"/>
@@ -136,8 +102,6 @@
         </w:rPr>
         <w:t>A new Stirling engine model was developed and validated.</w:t>
       </w:r>
-      <w:bookmarkStart w:id="0" w:name="_GoBack"/>
-      <w:bookmarkEnd w:id="0"/>
     </w:p>
     <w:p>
       <w:pPr>

</xml_diff>